<commit_message>
update 14.12 part 20
</commit_message>
<xml_diff>
--- a/ogólny/Pomysł na temat Projekt i implementacja narzędzia wspomagającego tworzenie dynamicznych kampanii w grach komputerowych przy użyciu unreala engine z zastosowaniem metody scrum w reali.docx
+++ b/ogólny/Pomysł na temat Projekt i implementacja narzędzia wspomagającego tworzenie dynamicznych kampanii w grach komputerowych przy użyciu unreala engine z zastosowaniem metody scrum w reali.docx
@@ -64,7 +64,15 @@
     <w:p/>
     <w:p>
       <w:r>
-        <w:t>2. Pomysły jak rozwiązać poprzez blueprinty:</w:t>
+        <w:t xml:space="preserve">2. Pomysły jak rozwiązać poprzez </w:t>
+      </w:r>
+      <w:proofErr w:type="spellStart"/>
+      <w:r>
+        <w:t>blueprinty</w:t>
+      </w:r>
+      <w:proofErr w:type="spellEnd"/>
+      <w:r>
+        <w:t>:</w:t>
       </w:r>
     </w:p>
     <w:p>
@@ -94,22 +102,166 @@
       </w:r>
       <w:r>
         <w:lastRenderedPageBreak/>
-        <w:t xml:space="preserve">tekstu nie zależnie co użytkownik postanowi zrobić. By tego dokonać, umieściłem w bazowym_widziecie (na razie nazwanym Base_widget_dialog), przykładowe obrazki i 3 teksty w obramowaniu obrazka, oraz w horizonatl box'ie by pogrupowałem je na lewy, prawy i środkowy tekst, a po lewej i po prawej stronie wstawiłem obrazki. Zdeklarowałem w zewnęcznej zmiennie odpowiednio, przeciwnik i player obrazek i player, przeciwnik i narrator tekst. W programie sterującym zdefiniowałem jak utworzyć i zniszczyć bazowego_widgeta z zachowaniem tego, co gdyby osoba używająca tego zapomniała odpowiednio zdefiniować wartości. Teraz zastanawiam się jak powinien być pisany tekst. Jakie wartości powinienem użyć, jakie sposoby powinienem zrobić by odpowiednio zaznaczać i odznaczać punkty: </w:t>
-      </w:r>
-    </w:p>
-    <w:p>
-      <w:r>
-        <w:t xml:space="preserve">-Na wartości, mam pomysł na dodanie oddzielnego enuma. Wiem że to pomysł ala dodania roboty projektantowi, ale nie do końca. Dzięki temu z góry będzie mógł mieć zdefiniowaną listę opcji, które wybrał gracz. </w:t>
-      </w:r>
-    </w:p>
-    <w:p>
-      <w:r>
-        <w:t>-Wartości do pisania jeszcze nie uwzględniłem, spróbuj zrobić funkcję, która po prostu w jednym momencie zmieni napis i a potem kontynuuje. Z tego wyjdziesz i co najwyżej później ulepszysz, co najwyżej dodaj by była wymywana z funkcji zeznęcznej, lub wywoływała funkcję zewnęczną delay na 0,3 by ograniczyć możliwe zepsucia.</w:t>
-      </w:r>
-    </w:p>
-    <w:p>
-      <w:r>
-        <w:t>Zrób oddzielny widget, który będziesz dodawał do bazowego_widgetu przyciski do wyboru, niech funkcja tworząca je zapisuje w liście, oraz wykombinuj jak mają wykonać funkcję powrotną, jak mają być masowo tworzone. Spróbuj pomyśleć nad odwołaniem się do parenta i wywołanie funkcji, która będzie sprawdzała, czy przycisk nie będzie kliknięty. Niech będzie miało odpowiedni znacznik enuma i po tym jak się wywoła program wiedział, który przycisk został sprawdzony. Spróbuj użyć też do tego funkcji event_tick, dzięki temu w przyszłości będzie można zrobić licznik na podjęcie decyzji, oraz ogólną decyzję podjętą przez programistę.</w:t>
+        <w:t xml:space="preserve">tekstu nie zależnie co użytkownik postanowi zrobić. By tego dokonać, umieściłem w </w:t>
+      </w:r>
+      <w:proofErr w:type="spellStart"/>
+      <w:r>
+        <w:t>bazowym_widziecie</w:t>
+      </w:r>
+      <w:proofErr w:type="spellEnd"/>
+      <w:r>
+        <w:t xml:space="preserve"> (na razie nazwanym </w:t>
+      </w:r>
+      <w:proofErr w:type="spellStart"/>
+      <w:r>
+        <w:t>Base_widget_dialog</w:t>
+      </w:r>
+      <w:proofErr w:type="spellEnd"/>
+      <w:r>
+        <w:t xml:space="preserve">), przykładowe obrazki i 3 teksty w obramowaniu obrazka, oraz w </w:t>
+      </w:r>
+      <w:proofErr w:type="spellStart"/>
+      <w:r>
+        <w:t>horizonatl</w:t>
+      </w:r>
+      <w:proofErr w:type="spellEnd"/>
+      <w:r>
+        <w:t xml:space="preserve"> </w:t>
+      </w:r>
+      <w:proofErr w:type="spellStart"/>
+      <w:r>
+        <w:t>box'ie</w:t>
+      </w:r>
+      <w:proofErr w:type="spellEnd"/>
+      <w:r>
+        <w:t xml:space="preserve"> by pogrupowałem je na lewy, prawy i środkowy tekst, a po lewej i po prawej stronie wstawiłem obrazki. Zdeklarowałem w </w:t>
+      </w:r>
+      <w:proofErr w:type="spellStart"/>
+      <w:r>
+        <w:t>zewnęcznej</w:t>
+      </w:r>
+      <w:proofErr w:type="spellEnd"/>
+      <w:r>
+        <w:t xml:space="preserve"> zmiennie odpowiednio, przeciwnik i </w:t>
+      </w:r>
+      <w:proofErr w:type="spellStart"/>
+      <w:r>
+        <w:t>player</w:t>
+      </w:r>
+      <w:proofErr w:type="spellEnd"/>
+      <w:r>
+        <w:t xml:space="preserve"> obrazek i </w:t>
+      </w:r>
+      <w:proofErr w:type="spellStart"/>
+      <w:r>
+        <w:t>player</w:t>
+      </w:r>
+      <w:proofErr w:type="spellEnd"/>
+      <w:r>
+        <w:t xml:space="preserve">, przeciwnik i narrator tekst. W programie sterującym zdefiniowałem jak utworzyć i zniszczyć </w:t>
+      </w:r>
+      <w:proofErr w:type="spellStart"/>
+      <w:r>
+        <w:t>bazowego_widgeta</w:t>
+      </w:r>
+      <w:proofErr w:type="spellEnd"/>
+      <w:r>
+        <w:t xml:space="preserve"> z zachowaniem tego, co gdyby osoba używająca tego zapomniała odpowiednio zdefiniować wartości. Teraz zastanawiam się jak powinien być pisany tekst. Jakie wartości powinienem użyć, jakie sposoby powinienem zrobić by odpowiednio zaznaczać i odznaczać punkty: </w:t>
+      </w:r>
+    </w:p>
+    <w:p>
+      <w:r>
+        <w:t xml:space="preserve">-Na wartości, mam pomysł na dodanie oddzielnego </w:t>
+      </w:r>
+      <w:proofErr w:type="spellStart"/>
+      <w:r>
+        <w:t>enuma</w:t>
+      </w:r>
+      <w:proofErr w:type="spellEnd"/>
+      <w:r>
+        <w:t xml:space="preserve">. Wiem że to pomysł </w:t>
+      </w:r>
+      <w:proofErr w:type="spellStart"/>
+      <w:r>
+        <w:t>ala</w:t>
+      </w:r>
+      <w:proofErr w:type="spellEnd"/>
+      <w:r>
+        <w:t xml:space="preserve"> dodania roboty projektantowi, ale nie do końca. Dzięki temu z góry będzie mógł mieć zdefiniowaną listę opcji, które wybrał gracz. </w:t>
+      </w:r>
+    </w:p>
+    <w:p>
+      <w:r>
+        <w:t xml:space="preserve">-Wartości do pisania jeszcze nie uwzględniłem, spróbuj zrobić funkcję, która po prostu w jednym momencie zmieni napis i a potem kontynuuje. Z tego wyjdziesz i co najwyżej później ulepszysz, co najwyżej dodaj by była wymywana z funkcji </w:t>
+      </w:r>
+      <w:proofErr w:type="spellStart"/>
+      <w:r>
+        <w:t>zeznęcznej</w:t>
+      </w:r>
+      <w:proofErr w:type="spellEnd"/>
+      <w:r>
+        <w:t xml:space="preserve">, lub wywoływała funkcję </w:t>
+      </w:r>
+      <w:proofErr w:type="spellStart"/>
+      <w:r>
+        <w:t>zewnęczną</w:t>
+      </w:r>
+      <w:proofErr w:type="spellEnd"/>
+      <w:r>
+        <w:t xml:space="preserve"> </w:t>
+      </w:r>
+      <w:proofErr w:type="spellStart"/>
+      <w:r>
+        <w:t>delay</w:t>
+      </w:r>
+      <w:proofErr w:type="spellEnd"/>
+      <w:r>
+        <w:t xml:space="preserve"> na 0,3 by ograniczyć możliwe zepsucia.</w:t>
+      </w:r>
+    </w:p>
+    <w:p>
+      <w:r>
+        <w:t xml:space="preserve">Zrób oddzielny </w:t>
+      </w:r>
+      <w:proofErr w:type="spellStart"/>
+      <w:r>
+        <w:t>widget</w:t>
+      </w:r>
+      <w:proofErr w:type="spellEnd"/>
+      <w:r>
+        <w:t xml:space="preserve">, który będziesz dodawał do </w:t>
+      </w:r>
+      <w:proofErr w:type="spellStart"/>
+      <w:r>
+        <w:t>bazowego_widgetu</w:t>
+      </w:r>
+      <w:proofErr w:type="spellEnd"/>
+      <w:r>
+        <w:t xml:space="preserve"> przyciski do wyboru, niech funkcja tworząca je zapisuje w liście, oraz wykombinuj jak mają wykonać funkcję powrotną, jak mają być masowo tworzone. Spróbuj pomyśleć nad odwołaniem się do </w:t>
+      </w:r>
+      <w:proofErr w:type="spellStart"/>
+      <w:r>
+        <w:t>parenta</w:t>
+      </w:r>
+      <w:proofErr w:type="spellEnd"/>
+      <w:r>
+        <w:t xml:space="preserve"> i wywołanie funkcji, która będzie sprawdzała, czy przycisk nie będzie kliknięty. Niech będzie miało odpowiedni znacznik </w:t>
+      </w:r>
+      <w:proofErr w:type="spellStart"/>
+      <w:r>
+        <w:t>enuma</w:t>
+      </w:r>
+      <w:proofErr w:type="spellEnd"/>
+      <w:r>
+        <w:t xml:space="preserve"> i po tym jak się wywoła program wiedział, który przycisk został sprawdzony. Spróbuj użyć też do tego funkcji </w:t>
+      </w:r>
+      <w:proofErr w:type="spellStart"/>
+      <w:r>
+        <w:t>event_tick</w:t>
+      </w:r>
+      <w:proofErr w:type="spellEnd"/>
+      <w:r>
+        <w:t>, dzięki temu w przyszłości będzie można zrobić licznik na podjęcie decyzji, oraz ogólną decyzję podjętą przez programistę.</w:t>
       </w:r>
     </w:p>
     <w:p/>
@@ -120,7 +272,15 @@
     </w:p>
     <w:p>
       <w:r>
-        <w:t>No to dzisiaj lekko ruszyłem z projektem. Jak na razie zaprojektowałem początek kodu do oznaczenia polu tekstowego. Jeszcze jestem świadkiem jak działa utworzenie widgetu z bazowej wersji, którą sam utworzyłem i jest interesujące jak to działa. Powinienem pobawić się tym więcej i może bym lepiej zaprojektował te funkcje itd... Jestem tak zmęczony że średnio myślę. Na razie:</w:t>
+        <w:t xml:space="preserve">No to dzisiaj lekko ruszyłem z projektem. Jak na razie zaprojektowałem początek kodu do oznaczenia polu tekstowego. Jeszcze jestem świadkiem jak działa utworzenie </w:t>
+      </w:r>
+      <w:proofErr w:type="spellStart"/>
+      <w:r>
+        <w:t>widgetu</w:t>
+      </w:r>
+      <w:proofErr w:type="spellEnd"/>
+      <w:r>
+        <w:t xml:space="preserve"> z bazowej wersji, którą sam utworzyłem i jest interesujące jak to działa. Powinienem pobawić się tym więcej i może bym lepiej zaprojektował te funkcje itd... Jestem tak zmęczony że średnio myślę. Na razie:</w:t>
       </w:r>
     </w:p>
     <w:p>
@@ -212,8 +372,13 @@
       </w:r>
     </w:p>
     <w:p>
-      <w:r>
-        <w:t>Seba podważył że mój projekt, że ma jakieś podstawy pod bycie projektem zaliczeniowym. Ech ale jak zacząłem i zrobiłem pierwsze kroki to trzeba kontynuować i skończyć.</w:t>
+      <w:proofErr w:type="spellStart"/>
+      <w:r>
+        <w:t>Seba</w:t>
+      </w:r>
+      <w:proofErr w:type="spellEnd"/>
+      <w:r>
+        <w:t xml:space="preserve"> podważył że mój projekt, że ma jakieś podstawy pod bycie projektem zaliczeniowym. Ech ale jak zacząłem i zrobiłem pierwsze kroki to trzeba kontynuować i skończyć.</w:t>
       </w:r>
     </w:p>
     <w:p>
@@ -223,7 +388,23 @@
     </w:p>
     <w:p>
       <w:r>
-        <w:t>Zrobiłem wreszcie działające opcje do wyboru (jednak jak zostanie pod jedną funkcje podpięte kilka odnośniki to ona działa).  Teraz trzeba lekko dopieszcić te funkcje tak by działały plus sprawdzić czy mogę naprawić deklarację on klick by działało od przypisanego przycisku, jak nie to będzie trzeba jakoś ładne wpisać by mógł by wykorzystać programista.</w:t>
+        <w:t xml:space="preserve">Zrobiłem wreszcie działające opcje do wyboru (jednak jak zostanie pod jedną funkcje podpięte kilka odnośniki to ona działa).  Teraz trzeba lekko </w:t>
+      </w:r>
+      <w:proofErr w:type="spellStart"/>
+      <w:r>
+        <w:t>dopieszcić</w:t>
+      </w:r>
+      <w:proofErr w:type="spellEnd"/>
+      <w:r>
+        <w:t xml:space="preserve"> te funkcje tak by działały plus sprawdzić czy mogę naprawić deklarację on </w:t>
+      </w:r>
+      <w:proofErr w:type="spellStart"/>
+      <w:r>
+        <w:t>klick</w:t>
+      </w:r>
+      <w:proofErr w:type="spellEnd"/>
+      <w:r>
+        <w:t xml:space="preserve"> by działało od przypisanego przycisku, jak nie to będzie trzeba jakoś ładne wpisać by mógł by wykorzystać programista.</w:t>
       </w:r>
       <w:r>
         <w:br/>
@@ -231,16 +412,56 @@
       </w:r>
       <w:r>
         <w:br/>
-        <w:t>- Ustawić wreście variable buttona tak by działało po kliknięciu zdeklarowanego przycisku.</w:t>
-      </w:r>
-    </w:p>
-    <w:p>
-      <w:r>
-        <w:t>- Ładnie wyciścić kod do ogólnego użytku</w:t>
+        <w:t xml:space="preserve">- Ustawić </w:t>
+      </w:r>
+      <w:proofErr w:type="spellStart"/>
+      <w:r>
+        <w:t>wreście</w:t>
+      </w:r>
+      <w:proofErr w:type="spellEnd"/>
+      <w:r>
+        <w:t xml:space="preserve"> </w:t>
+      </w:r>
+      <w:proofErr w:type="spellStart"/>
+      <w:r>
+        <w:t>variable</w:t>
+      </w:r>
+      <w:proofErr w:type="spellEnd"/>
+      <w:r>
+        <w:t xml:space="preserve"> </w:t>
+      </w:r>
+      <w:proofErr w:type="spellStart"/>
+      <w:r>
+        <w:t>buttona</w:t>
+      </w:r>
+      <w:proofErr w:type="spellEnd"/>
+      <w:r>
+        <w:t xml:space="preserve"> tak by działało po kliknięciu zdeklarowanego przycisku.</w:t>
+      </w:r>
+    </w:p>
+    <w:p>
+      <w:r>
+        <w:t xml:space="preserve">- Ładnie </w:t>
+      </w:r>
+      <w:proofErr w:type="spellStart"/>
+      <w:r>
+        <w:t>wyciścić</w:t>
+      </w:r>
+      <w:proofErr w:type="spellEnd"/>
+      <w:r>
+        <w:t xml:space="preserve"> kod do ogólnego użytku</w:t>
       </w:r>
       <w:r>
         <w:br/>
-        <w:t>- Powoli dać dodatkowe opcje pisania tekstu (czyli wpisywanie po literze) + dać możliwość taką że kontynułuje się po tym jak wciśnie się przycisk.</w:t>
+        <w:t xml:space="preserve">- Powoli dać dodatkowe opcje pisania tekstu (czyli wpisywanie po literze) + dać możliwość taką że </w:t>
+      </w:r>
+      <w:proofErr w:type="spellStart"/>
+      <w:r>
+        <w:t>kontynułuje</w:t>
+      </w:r>
+      <w:proofErr w:type="spellEnd"/>
+      <w:r>
+        <w:t xml:space="preserve"> się po tym jak wciśnie się przycisk.</w:t>
       </w:r>
     </w:p>
     <w:p>
@@ -257,15 +478,55 @@
       </w:r>
       <w:r>
         <w:br/>
-        <w:t>- Dodać funkcję tworzenia i zamykania sesji, oraz dodatkowo auto funkcję tworzenia widgetu tekstu z classy, z wyjściem widgetu.</w:t>
+        <w:t xml:space="preserve">- Dodać funkcję tworzenia i zamykania sesji, oraz dodatkowo auto funkcję tworzenia </w:t>
+      </w:r>
+      <w:proofErr w:type="spellStart"/>
+      <w:r>
+        <w:t>widgetu</w:t>
+      </w:r>
+      <w:proofErr w:type="spellEnd"/>
+      <w:r>
+        <w:t xml:space="preserve"> tekstu z </w:t>
+      </w:r>
+      <w:proofErr w:type="spellStart"/>
+      <w:r>
+        <w:t>classy</w:t>
+      </w:r>
+      <w:proofErr w:type="spellEnd"/>
+      <w:r>
+        <w:t xml:space="preserve">, z wyjściem </w:t>
+      </w:r>
+      <w:proofErr w:type="spellStart"/>
+      <w:r>
+        <w:t>widgetu</w:t>
+      </w:r>
+      <w:proofErr w:type="spellEnd"/>
+      <w:r>
+        <w:t>.</w:t>
       </w:r>
       <w:r>
         <w:br/>
-        <w:t>- Możesz też dla Tekstu zrobić auto usuwarkę.</w:t>
+        <w:t xml:space="preserve">- Możesz też dla Tekstu zrobić auto </w:t>
+      </w:r>
+      <w:proofErr w:type="spellStart"/>
+      <w:r>
+        <w:t>usuwarkę</w:t>
+      </w:r>
+      <w:proofErr w:type="spellEnd"/>
+      <w:r>
+        <w:t>.</w:t>
       </w:r>
       <w:r>
         <w:br/>
-        <w:t>- Powoli zrobić pierwsze szkice gry. Zrób po prostu 3D PS1 style grę z planu co chciałeś zrobić. Poszukaj tutoriali i powstawiaj linki tutaj. Będzie łatwiej znaleźć i dasz radę opisać na czym się wzorowałeś.</w:t>
+        <w:t xml:space="preserve">- Powoli zrobić pierwsze szkice gry. Zrób po prostu 3D PS1 style grę z planu co chciałeś zrobić. Poszukaj </w:t>
+      </w:r>
+      <w:proofErr w:type="spellStart"/>
+      <w:r>
+        <w:t>tutoriali</w:t>
+      </w:r>
+      <w:proofErr w:type="spellEnd"/>
+      <w:r>
+        <w:t xml:space="preserve"> i powstawiaj linki tutaj. Będzie łatwiej znaleźć i dasz radę opisać na czym się wzorowałeś.</w:t>
       </w:r>
       <w:r>
         <w:br/>
@@ -326,7 +587,15 @@
     </w:p>
     <w:p>
       <w:r>
-        <w:t>Tylko zrobiłem dodatkową funkcję pisania, która kasuje automatycznie widget. Można teraz powoli robić część z grą. Zacznij tak:</w:t>
+        <w:t xml:space="preserve">Tylko zrobiłem dodatkową funkcję pisania, która kasuje automatycznie </w:t>
+      </w:r>
+      <w:proofErr w:type="spellStart"/>
+      <w:r>
+        <w:t>widget</w:t>
+      </w:r>
+      <w:proofErr w:type="spellEnd"/>
+      <w:r>
+        <w:t>. Można teraz powoli robić część z grą. Zacznij tak:</w:t>
       </w:r>
     </w:p>
     <w:p>
@@ -339,7 +608,23 @@
         <w:ind w:left="851"/>
       </w:pPr>
       <w:r>
-        <w:t>- Zaimplementuj odgórnie przyciski z base_wyboru, jak na razie 3 (New game, Opcje i Wyjście).</w:t>
+        <w:t xml:space="preserve">- Zaimplementuj odgórnie przyciski z </w:t>
+      </w:r>
+      <w:proofErr w:type="spellStart"/>
+      <w:r>
+        <w:t>base_wyboru</w:t>
+      </w:r>
+      <w:proofErr w:type="spellEnd"/>
+      <w:r>
+        <w:t xml:space="preserve">, jak na razie 3 (New </w:t>
+      </w:r>
+      <w:proofErr w:type="spellStart"/>
+      <w:r>
+        <w:t>game</w:t>
+      </w:r>
+      <w:proofErr w:type="spellEnd"/>
+      <w:r>
+        <w:t>, Opcje i Wyjście).</w:t>
       </w:r>
     </w:p>
     <w:p>
@@ -362,16 +647,37 @@
         <w:br/>
         <w:t xml:space="preserve">Pierwsze próby zrobienia gry. Zrobiłem menu start używając swoich funkcji przycisków. Przez to że to oddzielne </w:t>
       </w:r>
-      <w:r>
-        <w:t xml:space="preserve">widgety zauważyłem że </w:t>
-      </w:r>
-      <w:r>
-        <w:t>jak się zrobi jeden przycisk i ten sam to trzeba w kodzie zmieniać go, ale parząc z drugiej strony taka implementacja nie jest zła. Można od górnie zaimplementować zbiór przycisków, a później wyciągnąć i dać dalej by zadziałały w array. Więc spoko.</w:t>
-      </w:r>
-    </w:p>
-    <w:p>
-      <w:r>
-        <w:t>Tak czy siak działają przyciski tylko są potem odgórnie kasowane, co mógł bym dać znacznik bool do odznaczenia czy chcę by były od razu kasowane.</w:t>
+      <w:proofErr w:type="spellStart"/>
+      <w:r>
+        <w:t>widgety</w:t>
+      </w:r>
+      <w:proofErr w:type="spellEnd"/>
+      <w:r>
+        <w:t xml:space="preserve"> zauważyłem że </w:t>
+      </w:r>
+      <w:r>
+        <w:t xml:space="preserve">jak się zrobi jeden przycisk i ten sam to trzeba w kodzie zmieniać go, ale parząc z drugiej strony taka implementacja nie jest zła. Można od górnie zaimplementować zbiór przycisków, a później wyciągnąć i dać dalej by zadziałały w </w:t>
+      </w:r>
+      <w:proofErr w:type="spellStart"/>
+      <w:r>
+        <w:t>array</w:t>
+      </w:r>
+      <w:proofErr w:type="spellEnd"/>
+      <w:r>
+        <w:t>. Więc spoko.</w:t>
+      </w:r>
+    </w:p>
+    <w:p>
+      <w:r>
+        <w:t xml:space="preserve">Tak czy siak działają przyciski tylko są potem odgórnie kasowane, co mógł bym dać znacznik </w:t>
+      </w:r>
+      <w:proofErr w:type="spellStart"/>
+      <w:r>
+        <w:t>bool</w:t>
+      </w:r>
+      <w:proofErr w:type="spellEnd"/>
+      <w:r>
+        <w:t xml:space="preserve"> do odznaczenia czy chcę by były od razu kasowane.</w:t>
       </w:r>
     </w:p>
     <w:p>
@@ -387,7 +693,15 @@
         <w:t xml:space="preserve">… Dobra działa jednak to co myślałem. </w:t>
       </w:r>
       <w:r>
-        <w:t>Teraz trzeba zrobić prosty projekt poziomu. Niby nie powinienem robić własno ręcznie tych assetów, ale zrobię bo co mnie to.</w:t>
+        <w:t xml:space="preserve">Teraz trzeba zrobić prosty projekt poziomu. Niby nie powinienem robić własno ręcznie tych </w:t>
+      </w:r>
+      <w:proofErr w:type="spellStart"/>
+      <w:r>
+        <w:t>assetów</w:t>
+      </w:r>
+      <w:proofErr w:type="spellEnd"/>
+      <w:r>
+        <w:t>, ale zrobię bo co mnie to.</w:t>
       </w:r>
     </w:p>
     <w:p>
@@ -416,8 +730,13 @@
         </w:r>
       </w:hyperlink>
       <w:r>
-        <w:t xml:space="preserve"> komp</w:t>
-      </w:r>
+        <w:t xml:space="preserve"> </w:t>
+      </w:r>
+      <w:proofErr w:type="spellStart"/>
+      <w:r>
+        <w:t>komp</w:t>
+      </w:r>
+      <w:proofErr w:type="spellEnd"/>
     </w:p>
     <w:p>
       <w:r>
@@ -433,7 +752,14 @@
       </w:hyperlink>
       <w:r>
         <w:br/>
-        <w:t>Textury użyte:</w:t>
+      </w:r>
+      <w:proofErr w:type="spellStart"/>
+      <w:r>
+        <w:t>Textury</w:t>
+      </w:r>
+      <w:proofErr w:type="spellEnd"/>
+      <w:r>
+        <w:t xml:space="preserve"> użyte:</w:t>
       </w:r>
       <w:r>
         <w:br/>
@@ -447,8 +773,21 @@
         </w:r>
       </w:hyperlink>
       <w:r>
-        <w:t xml:space="preserve"> - Ściągnięte z google wyszukiwarki i prawdo podobny adress</w:t>
-      </w:r>
+        <w:t xml:space="preserve"> - Ściągnięte z </w:t>
+      </w:r>
+      <w:proofErr w:type="spellStart"/>
+      <w:r>
+        <w:t>google</w:t>
+      </w:r>
+      <w:proofErr w:type="spellEnd"/>
+      <w:r>
+        <w:t xml:space="preserve"> wyszukiwarki i prawdo podobny </w:t>
+      </w:r>
+      <w:proofErr w:type="spellStart"/>
+      <w:r>
+        <w:t>adress</w:t>
+      </w:r>
+      <w:proofErr w:type="spellEnd"/>
     </w:p>
     <w:p>
       <w:r>
@@ -492,7 +831,15 @@
     <w:p>
       <w:r>
         <w:lastRenderedPageBreak/>
-        <w:t xml:space="preserve">Ściana z poduszek ściągnięta z googla- </w:t>
+        <w:t xml:space="preserve">Ściana z poduszek ściągnięta z </w:t>
+      </w:r>
+      <w:proofErr w:type="spellStart"/>
+      <w:r>
+        <w:t>googla</w:t>
+      </w:r>
+      <w:proofErr w:type="spellEnd"/>
+      <w:r>
+        <w:t xml:space="preserve">- </w:t>
       </w:r>
       <w:hyperlink r:id="rId13" w:history="1">
         <w:r>
@@ -639,6 +986,69 @@
         <w:t>Wrzeście napisałem instrukcję i spakowałem moje funkcje. Dzisiaj zaprezentuję to wszystko i zobaczę jak wyjdzie.</w:t>
       </w:r>
     </w:p>
+    <w:p>
+      <w:r>
+        <w:t>14.12.2024</w:t>
+      </w:r>
+    </w:p>
+    <w:p>
+      <w:r>
+        <w:t xml:space="preserve">Instrukcja średnio wyszła , wydaje mi się że wyśle ją jakoś jutro, albo dzisiaj wyślę, oraz przedłużę testowanie na jeszcze tydzień przez opóźnienie. Dodatkowo może dam z mojego roku osobą i zepnę to wszystko ankietą, którą jakoś sklecę. Za dużo sobie na siebie zrzucam i planowanie w h nie działa…. Ale chociaż już pierwsze układanie planszy robię poza </w:t>
+      </w:r>
+      <w:proofErr w:type="spellStart"/>
+      <w:r>
+        <w:t>blenderem</w:t>
+      </w:r>
+      <w:proofErr w:type="spellEnd"/>
+      <w:r>
+        <w:t xml:space="preserve">, bo zauważyłem że to nie działa. Plus muszę pamiętać że wszelkie zmiany, trzeba jednak jakoś zapisywać lepiej i bardziej robić projekty z wieloma kawałkami, a nie jedną całością…. Zobaczę jak to wszystko rozwiążę. Na pewno najważniejszymi elementami są to że muszę tłumaczenie zrobić…. Muszę też popisać z moim promotorem by zrzucić robienie metodami </w:t>
+      </w:r>
+      <w:proofErr w:type="spellStart"/>
+      <w:r>
+        <w:t>Scrum</w:t>
+      </w:r>
+      <w:proofErr w:type="spellEnd"/>
+      <w:r>
+        <w:t xml:space="preserve">, bo jak pracuję sam to w ogóle nie działa, ale jak robię tak jak robię, to jako tako idzie…. Tak czy siak, podkreślając, zrobiłem wszystkie modele, zdjęcia ich są u znajomego na profilu i dodatkowo wyrobię. Pamiętaj że </w:t>
+      </w:r>
+      <w:proofErr w:type="spellStart"/>
+      <w:r>
+        <w:t>zdięcia</w:t>
+      </w:r>
+      <w:proofErr w:type="spellEnd"/>
+      <w:r>
+        <w:t xml:space="preserve"> są zapisane też </w:t>
+      </w:r>
+      <w:hyperlink r:id="rId19" w:history="1">
+        <w:r>
+          <w:rPr>
+            <w:rStyle w:val="Hipercze"/>
+          </w:rPr>
+          <w:t>t</w:t>
+        </w:r>
+        <w:r>
+          <w:rPr>
+            <w:rStyle w:val="Hipercze"/>
+          </w:rPr>
+          <w:t>u</w:t>
+        </w:r>
+      </w:hyperlink>
+      <w:r>
+        <w:t xml:space="preserve"> i </w:t>
+      </w:r>
+      <w:hyperlink r:id="rId20" w:history="1">
+        <w:r>
+          <w:rPr>
+            <w:rStyle w:val="Hipercze"/>
+          </w:rPr>
+          <w:t>tu</w:t>
+        </w:r>
+      </w:hyperlink>
+      <w:r>
+        <w:t>, oraz pamiętaj o instrukcji, bo ona zawiera najwięcej gotowego kodu.</w:t>
+      </w:r>
+    </w:p>
+    <w:p/>
     <w:p/>
     <w:p/>
     <w:sectPr>
@@ -1591,6 +2001,18 @@
       <w:shd w:val="clear" w:color="auto" w:fill="E1DFDD"/>
     </w:rPr>
   </w:style>
+  <w:style w:type="character" w:styleId="UyteHipercze">
+    <w:name w:val="FollowedHyperlink"/>
+    <w:basedOn w:val="Domylnaczcionkaakapitu"/>
+    <w:uiPriority w:val="99"/>
+    <w:semiHidden/>
+    <w:unhideWhenUsed/>
+    <w:rsid w:val="00A90202"/>
+    <w:rPr>
+      <w:color w:val="96607D" w:themeColor="followedHyperlink"/>
+      <w:u w:val="single"/>
+    </w:rPr>
+  </w:style>
 </w:styles>
 </file>
 

</xml_diff>

<commit_message>
Update 21.12 part 2
</commit_message>
<xml_diff>
--- a/ogólny/Pomysł na temat Projekt i implementacja narzędzia wspomagającego tworzenie dynamicznych kampanii w grach komputerowych przy użyciu unreala engine z zastosowaniem metody scrum w reali.docx
+++ b/ogólny/Pomysł na temat Projekt i implementacja narzędzia wspomagającego tworzenie dynamicznych kampanii w grach komputerowych przy użyciu unreala engine z zastosowaniem metody scrum w reali.docx
@@ -1,6 +1,6 @@
 
 <file path=word/document.xml><?xml version="1.0" encoding="utf-8"?>
-<w:document xmlns:wpc="http://schemas.microsoft.com/office/word/2010/wordprocessingCanvas" xmlns:cx="http://schemas.microsoft.com/office/drawing/2014/chartex" xmlns:cx1="http://schemas.microsoft.com/office/drawing/2015/9/8/chartex" xmlns:cx2="http://schemas.microsoft.com/office/drawing/2015/10/21/chartex" xmlns:cx3="http://schemas.microsoft.com/office/drawing/2016/5/9/chartex" xmlns:cx4="http://schemas.microsoft.com/office/drawing/2016/5/10/chartex" xmlns:cx5="http://schemas.microsoft.com/office/drawing/2016/5/11/chartex" xmlns:cx6="http://schemas.microsoft.com/office/drawing/2016/5/12/chartex" xmlns:cx7="http://schemas.microsoft.com/office/drawing/2016/5/13/chartex" xmlns:cx8="http://schemas.microsoft.com/office/drawing/2016/5/14/chartex" xmlns:mc="http://schemas.openxmlformats.org/markup-compatibility/2006" xmlns:aink="http://schemas.microsoft.com/office/drawing/2016/ink" xmlns:am3d="http://schemas.microsoft.com/office/drawing/2017/model3d" xmlns:o="urn:schemas-microsoft-com:office:office" xmlns:oel="http://schemas.microsoft.com/office/2019/extlst" xmlns:r="http://schemas.openxmlformats.org/officeDocument/2006/relationships" xmlns:m="http://schemas.openxmlformats.org/officeDocument/2006/math" xmlns:v="urn:schemas-microsoft-com:vml" xmlns:wp14="http://schemas.microsoft.com/office/word/2010/wordprocessingDrawing" xmlns:wp="http://schemas.openxmlformats.org/drawingml/2006/wordprocessingDrawing" xmlns:w10="urn:schemas-microsoft-com:office:word" xmlns:w="http://schemas.openxmlformats.org/wordprocessingml/2006/main" xmlns:w14="http://schemas.microsoft.com/office/word/2010/wordml" xmlns:w15="http://schemas.microsoft.com/office/word/2012/wordml" xmlns:w16cex="http://schemas.microsoft.com/office/word/2018/wordml/cex" xmlns:w16cid="http://schemas.microsoft.com/office/word/2016/wordml/cid" xmlns:w16="http://schemas.microsoft.com/office/word/2018/wordml" xmlns:w16du="http://schemas.microsoft.com/office/word/2023/wordml/word16du" xmlns:w16sdtdh="http://schemas.microsoft.com/office/word/2020/wordml/sdtdatahash" xmlns:w16se="http://schemas.microsoft.com/office/word/2015/wordml/symex" xmlns:wpg="http://schemas.microsoft.com/office/word/2010/wordprocessingGroup" xmlns:wpi="http://schemas.microsoft.com/office/word/2010/wordprocessingInk" xmlns:wne="http://schemas.microsoft.com/office/word/2006/wordml" xmlns:wps="http://schemas.microsoft.com/office/word/2010/wordprocessingShape" mc:Ignorable="w14 w15 w16se w16cid w16 w16cex w16sdtdh w16du wp14">
+<w:document xmlns:wpc="http://schemas.microsoft.com/office/word/2010/wordprocessingCanvas" xmlns:cx="http://schemas.microsoft.com/office/drawing/2014/chartex" xmlns:cx1="http://schemas.microsoft.com/office/drawing/2015/9/8/chartex" xmlns:cx2="http://schemas.microsoft.com/office/drawing/2015/10/21/chartex" xmlns:cx3="http://schemas.microsoft.com/office/drawing/2016/5/9/chartex" xmlns:cx4="http://schemas.microsoft.com/office/drawing/2016/5/10/chartex" xmlns:cx5="http://schemas.microsoft.com/office/drawing/2016/5/11/chartex" xmlns:cx6="http://schemas.microsoft.com/office/drawing/2016/5/12/chartex" xmlns:cx7="http://schemas.microsoft.com/office/drawing/2016/5/13/chartex" xmlns:cx8="http://schemas.microsoft.com/office/drawing/2016/5/14/chartex" xmlns:mc="http://schemas.openxmlformats.org/markup-compatibility/2006" xmlns:aink="http://schemas.microsoft.com/office/drawing/2016/ink" xmlns:am3d="http://schemas.microsoft.com/office/drawing/2017/model3d" xmlns:o="urn:schemas-microsoft-com:office:office" xmlns:oel="http://schemas.microsoft.com/office/2019/extlst" xmlns:r="http://schemas.openxmlformats.org/officeDocument/2006/relationships" xmlns:m="http://schemas.openxmlformats.org/officeDocument/2006/math" xmlns:v="urn:schemas-microsoft-com:vml" xmlns:wp14="http://schemas.microsoft.com/office/word/2010/wordprocessingDrawing" xmlns:wp="http://schemas.openxmlformats.org/drawingml/2006/wordprocessingDrawing" xmlns:w10="urn:schemas-microsoft-com:office:word" xmlns:w="http://schemas.openxmlformats.org/wordprocessingml/2006/main" xmlns:w14="http://schemas.microsoft.com/office/word/2010/wordml" xmlns:w15="http://schemas.microsoft.com/office/word/2012/wordml" xmlns:w16cex="http://schemas.microsoft.com/office/word/2018/wordml/cex" xmlns:w16cid="http://schemas.microsoft.com/office/word/2016/wordml/cid" xmlns:w16="http://schemas.microsoft.com/office/word/2018/wordml" xmlns:w16du="http://schemas.microsoft.com/office/word/2023/wordml/word16du" xmlns:w16sdtdh="http://schemas.microsoft.com/office/word/2020/wordml/sdtdatahash" xmlns:w16sdtfl="http://schemas.microsoft.com/office/word/2024/wordml/sdtformatlock" xmlns:w16se="http://schemas.microsoft.com/office/word/2015/wordml/symex" xmlns:wpg="http://schemas.microsoft.com/office/word/2010/wordprocessingGroup" xmlns:wpi="http://schemas.microsoft.com/office/word/2010/wordprocessingInk" xmlns:wne="http://schemas.microsoft.com/office/word/2006/wordml" xmlns:wps="http://schemas.microsoft.com/office/word/2010/wordprocessingShape" mc:Ignorable="w14 w15 w16se w16cid w16 w16cex w16sdtdh w16sdtfl w16du wp14">
   <w:body>
     <w:p>
       <w:r>
@@ -1024,13 +1024,7 @@
           <w:rPr>
             <w:rStyle w:val="Hipercze"/>
           </w:rPr>
-          <w:t>t</w:t>
-        </w:r>
-        <w:r>
-          <w:rPr>
-            <w:rStyle w:val="Hipercze"/>
-          </w:rPr>
-          <w:t>u</w:t>
+          <w:t>tu</w:t>
         </w:r>
       </w:hyperlink>
       <w:r>
@@ -1049,6 +1043,67 @@
       </w:r>
     </w:p>
     <w:p/>
+    <w:p>
+      <w:r>
+        <w:t>21.12.2024</w:t>
+      </w:r>
+      <w:r>
+        <w:br/>
+      </w:r>
+      <w:r>
+        <w:br/>
+        <w:t>Wreszcie przebrnąłem przez tutorial, obejmujący interakcje z obiektami (</w:t>
+      </w:r>
+      <w:hyperlink r:id="rId21" w:history="1">
+        <w:r>
+          <w:rPr>
+            <w:rStyle w:val="Hipercze"/>
+          </w:rPr>
+          <w:t>https://www.youtube.com/playlist?list=PL3TrrCsmmxlmNTR5FbExgWsK7p-DjBIZA</w:t>
+        </w:r>
+      </w:hyperlink>
+      <w:r>
+        <w:t xml:space="preserve">) , teram mogę przejść dalej, czyli poustawiam nowe obiekty na scenie, a potem potworze im grafy i zakoduję wszystkie teksty co wymyślę…. Najgorsze że trzeba oddać prace gdzieś 05.02.2025. Niby miesiąc mam… Ale podkreślam że </w:t>
+      </w:r>
+      <w:r>
+        <w:rPr>
+          <w:i/>
+          <w:iCs/>
+        </w:rPr>
+        <w:t>miesiąc</w:t>
+      </w:r>
+      <w:r>
+        <w:rPr>
+          <w:i/>
+          <w:iCs/>
+        </w:rPr>
+        <w:t>.</w:t>
+      </w:r>
+      <w:r>
+        <w:t xml:space="preserve"> Powiem szczerze stresuję się że nie dam rady, ale już jestem tak naprawdę na końcówce. W teorii jak mama mi da więcej czasu to się wyrobię z </w:t>
+      </w:r>
+      <w:proofErr w:type="spellStart"/>
+      <w:r>
+        <w:t>nagrywkami</w:t>
+      </w:r>
+      <w:proofErr w:type="spellEnd"/>
+      <w:r>
+        <w:t xml:space="preserve"> i pisanie tekstu, bo po postawianie obiektów i skopiowanie kilku podobnych sekwencji kodu, będzie dosyć prostą robotą.</w:t>
+      </w:r>
+    </w:p>
+    <w:p>
+      <w:r>
+        <w:t xml:space="preserve">Co trzeba: </w:t>
+      </w:r>
+      <w:r>
+        <w:br/>
+        <w:t>Na razie poustawiaj obiekty</w:t>
+      </w:r>
+      <w:r>
+        <w:br/>
+        <w:t>Pogadaj z mamą ile masz czasu, ale spróbuj albo przed wigilią, albo po pierwszym dniu świąt….</w:t>
+      </w:r>
+    </w:p>
     <w:p/>
     <w:p/>
     <w:sectPr>
@@ -1062,7 +1117,7 @@
 </file>
 
 <file path=word/styles.xml><?xml version="1.0" encoding="utf-8"?>
-<w:styles xmlns:mc="http://schemas.openxmlformats.org/markup-compatibility/2006" xmlns:r="http://schemas.openxmlformats.org/officeDocument/2006/relationships" xmlns:w="http://schemas.openxmlformats.org/wordprocessingml/2006/main" xmlns:w14="http://schemas.microsoft.com/office/word/2010/wordml" xmlns:w15="http://schemas.microsoft.com/office/word/2012/wordml" xmlns:w16cex="http://schemas.microsoft.com/office/word/2018/wordml/cex" xmlns:w16cid="http://schemas.microsoft.com/office/word/2016/wordml/cid" xmlns:w16="http://schemas.microsoft.com/office/word/2018/wordml" xmlns:w16du="http://schemas.microsoft.com/office/word/2023/wordml/word16du" xmlns:w16sdtdh="http://schemas.microsoft.com/office/word/2020/wordml/sdtdatahash" xmlns:w16se="http://schemas.microsoft.com/office/word/2015/wordml/symex" mc:Ignorable="w14 w15 w16se w16cid w16 w16cex w16sdtdh w16du">
+<w:styles xmlns:mc="http://schemas.openxmlformats.org/markup-compatibility/2006" xmlns:r="http://schemas.openxmlformats.org/officeDocument/2006/relationships" xmlns:w="http://schemas.openxmlformats.org/wordprocessingml/2006/main" xmlns:w14="http://schemas.microsoft.com/office/word/2010/wordml" xmlns:w15="http://schemas.microsoft.com/office/word/2012/wordml" xmlns:w16cex="http://schemas.microsoft.com/office/word/2018/wordml/cex" xmlns:w16cid="http://schemas.microsoft.com/office/word/2016/wordml/cid" xmlns:w16="http://schemas.microsoft.com/office/word/2018/wordml" xmlns:w16du="http://schemas.microsoft.com/office/word/2023/wordml/word16du" xmlns:w16sdtdh="http://schemas.microsoft.com/office/word/2020/wordml/sdtdatahash" xmlns:w16sdtfl="http://schemas.microsoft.com/office/word/2024/wordml/sdtformatlock" xmlns:w16se="http://schemas.microsoft.com/office/word/2015/wordml/symex" mc:Ignorable="w14 w15 w16se w16cid w16 w16cex w16sdtdh w16sdtfl w16du">
   <w:docDefaults>
     <w:rPrDefault>
       <w:rPr>

</xml_diff>